<commit_message>
Actualización del sitio web
</commit_message>
<xml_diff>
--- a/Pasos para subir la pagina a GITHUB.docx
+++ b/Pasos para subir la pagina a GITHUB.docx
@@ -5,37 +5,42 @@
     <w:p>
       <w:pPr>
         <w:rPr>
-          <w:b/>
-          <w:bCs/>
-        </w:rPr>
-      </w:pPr>
-      <w:r>
-        <w:rPr>
-          <w:b/>
-          <w:bCs/>
-        </w:rPr>
-        <w:t>Pasos para subir la p</w:t>
-      </w:r>
-      <w:r>
-        <w:rPr>
-          <w:b/>
-          <w:bCs/>
-        </w:rPr>
-        <w:t>agina a GITHUB</w:t>
-      </w:r>
-    </w:p>
-    <w:p>
-      <w:pPr>
-        <w:rPr>
-          <w:b/>
-          <w:bCs/>
-          <w:lang w:val="en-US"/>
-        </w:rPr>
-      </w:pPr>
-      <w:r>
-        <w:rPr>
-          <w:b/>
-          <w:bCs/>
+          <w:rFonts w:ascii="Arial" w:hAnsi="Arial" w:cs="Arial"/>
+          <w:b/>
+          <w:bCs/>
+          <w:sz w:val="24"/>
+          <w:szCs w:val="24"/>
+        </w:rPr>
+      </w:pPr>
+      <w:r>
+        <w:rPr>
+          <w:rFonts w:ascii="Arial" w:hAnsi="Arial" w:cs="Arial"/>
+          <w:b/>
+          <w:bCs/>
+          <w:sz w:val="24"/>
+          <w:szCs w:val="24"/>
+        </w:rPr>
+        <w:t>Pasos para subir la pagina a GITHUB</w:t>
+      </w:r>
+    </w:p>
+    <w:p>
+      <w:pPr>
+        <w:rPr>
+          <w:rFonts w:ascii="Arial" w:hAnsi="Arial" w:cs="Arial"/>
+          <w:b/>
+          <w:bCs/>
+          <w:sz w:val="24"/>
+          <w:szCs w:val="24"/>
+          <w:lang w:val="en-US"/>
+        </w:rPr>
+      </w:pPr>
+      <w:r>
+        <w:rPr>
+          <w:rFonts w:ascii="Arial" w:hAnsi="Arial" w:cs="Arial"/>
+          <w:b/>
+          <w:bCs/>
+          <w:sz w:val="24"/>
+          <w:szCs w:val="24"/>
           <w:lang w:val="en-US"/>
         </w:rPr>
         <w:t>…or create a new repository on the command line</w:t>
@@ -44,11 +49,17 @@
     <w:p>
       <w:pPr>
         <w:rPr>
-          <w:lang w:val="en-US"/>
-        </w:rPr>
-      </w:pPr>
-      <w:r>
-        <w:rPr>
+          <w:rFonts w:ascii="Arial" w:hAnsi="Arial" w:cs="Arial"/>
+          <w:sz w:val="24"/>
+          <w:szCs w:val="24"/>
+          <w:lang w:val="en-US"/>
+        </w:rPr>
+      </w:pPr>
+      <w:r>
+        <w:rPr>
+          <w:rFonts w:ascii="Arial" w:hAnsi="Arial" w:cs="Arial"/>
+          <w:sz w:val="24"/>
+          <w:szCs w:val="24"/>
           <w:lang w:val="en-US"/>
         </w:rPr>
         <w:t xml:space="preserve">echo "# </w:t>
@@ -56,6 +67,9 @@
       <w:proofErr w:type="spellStart"/>
       <w:r>
         <w:rPr>
+          <w:rFonts w:ascii="Arial" w:hAnsi="Arial" w:cs="Arial"/>
+          <w:sz w:val="24"/>
+          <w:szCs w:val="24"/>
           <w:lang w:val="en-US"/>
         </w:rPr>
         <w:t>mgomez</w:t>
@@ -63,6 +77,9 @@
       <w:proofErr w:type="spellEnd"/>
       <w:r>
         <w:rPr>
+          <w:rFonts w:ascii="Arial" w:hAnsi="Arial" w:cs="Arial"/>
+          <w:sz w:val="24"/>
+          <w:szCs w:val="24"/>
           <w:lang w:val="en-US"/>
         </w:rPr>
         <w:t>" &gt;&gt; README.md</w:t>
@@ -71,11 +88,17 @@
     <w:p>
       <w:pPr>
         <w:rPr>
-          <w:lang w:val="en-US"/>
-        </w:rPr>
-      </w:pPr>
-      <w:r>
-        <w:rPr>
+          <w:rFonts w:ascii="Arial" w:hAnsi="Arial" w:cs="Arial"/>
+          <w:sz w:val="24"/>
+          <w:szCs w:val="24"/>
+          <w:lang w:val="en-US"/>
+        </w:rPr>
+      </w:pPr>
+      <w:r>
+        <w:rPr>
+          <w:rFonts w:ascii="Arial" w:hAnsi="Arial" w:cs="Arial"/>
+          <w:sz w:val="24"/>
+          <w:szCs w:val="24"/>
           <w:lang w:val="en-US"/>
         </w:rPr>
         <w:t xml:space="preserve">git </w:t>
@@ -83,6 +106,9 @@
       <w:proofErr w:type="spellStart"/>
       <w:r>
         <w:rPr>
+          <w:rFonts w:ascii="Arial" w:hAnsi="Arial" w:cs="Arial"/>
+          <w:sz w:val="24"/>
+          <w:szCs w:val="24"/>
           <w:lang w:val="en-US"/>
         </w:rPr>
         <w:t>init</w:t>
@@ -92,11 +118,17 @@
     <w:p>
       <w:pPr>
         <w:rPr>
-          <w:lang w:val="en-US"/>
-        </w:rPr>
-      </w:pPr>
-      <w:r>
-        <w:rPr>
+          <w:rFonts w:ascii="Arial" w:hAnsi="Arial" w:cs="Arial"/>
+          <w:sz w:val="24"/>
+          <w:szCs w:val="24"/>
+          <w:lang w:val="en-US"/>
+        </w:rPr>
+      </w:pPr>
+      <w:r>
+        <w:rPr>
+          <w:rFonts w:ascii="Arial" w:hAnsi="Arial" w:cs="Arial"/>
+          <w:sz w:val="24"/>
+          <w:szCs w:val="24"/>
           <w:lang w:val="en-US"/>
         </w:rPr>
         <w:t>git add README.md</w:t>
@@ -105,11 +137,17 @@
     <w:p>
       <w:pPr>
         <w:rPr>
-          <w:lang w:val="en-US"/>
-        </w:rPr>
-      </w:pPr>
-      <w:r>
-        <w:rPr>
+          <w:rFonts w:ascii="Arial" w:hAnsi="Arial" w:cs="Arial"/>
+          <w:sz w:val="24"/>
+          <w:szCs w:val="24"/>
+          <w:lang w:val="en-US"/>
+        </w:rPr>
+      </w:pPr>
+      <w:r>
+        <w:rPr>
+          <w:rFonts w:ascii="Arial" w:hAnsi="Arial" w:cs="Arial"/>
+          <w:sz w:val="24"/>
+          <w:szCs w:val="24"/>
           <w:lang w:val="en-US"/>
         </w:rPr>
         <w:t>git add .</w:t>
@@ -118,11 +156,17 @@
     <w:p>
       <w:pPr>
         <w:rPr>
-          <w:lang w:val="en-US"/>
-        </w:rPr>
-      </w:pPr>
-      <w:r>
-        <w:rPr>
+          <w:rFonts w:ascii="Arial" w:hAnsi="Arial" w:cs="Arial"/>
+          <w:sz w:val="24"/>
+          <w:szCs w:val="24"/>
+          <w:lang w:val="en-US"/>
+        </w:rPr>
+      </w:pPr>
+      <w:r>
+        <w:rPr>
+          <w:rFonts w:ascii="Arial" w:hAnsi="Arial" w:cs="Arial"/>
+          <w:sz w:val="24"/>
+          <w:szCs w:val="24"/>
           <w:lang w:val="en-US"/>
         </w:rPr>
         <w:t>git commit -m "first commit"</w:t>
@@ -131,11 +175,17 @@
     <w:p>
       <w:pPr>
         <w:rPr>
-          <w:lang w:val="en-US"/>
-        </w:rPr>
-      </w:pPr>
-      <w:r>
-        <w:rPr>
+          <w:rFonts w:ascii="Arial" w:hAnsi="Arial" w:cs="Arial"/>
+          <w:sz w:val="24"/>
+          <w:szCs w:val="24"/>
+          <w:lang w:val="en-US"/>
+        </w:rPr>
+      </w:pPr>
+      <w:r>
+        <w:rPr>
+          <w:rFonts w:ascii="Arial" w:hAnsi="Arial" w:cs="Arial"/>
+          <w:sz w:val="24"/>
+          <w:szCs w:val="24"/>
           <w:lang w:val="en-US"/>
         </w:rPr>
         <w:t>git branch -M main</w:t>
@@ -144,11 +194,17 @@
     <w:p>
       <w:pPr>
         <w:rPr>
-          <w:lang w:val="en-US"/>
-        </w:rPr>
-      </w:pPr>
-      <w:r>
-        <w:rPr>
+          <w:rFonts w:ascii="Arial" w:hAnsi="Arial" w:cs="Arial"/>
+          <w:sz w:val="24"/>
+          <w:szCs w:val="24"/>
+          <w:lang w:val="en-US"/>
+        </w:rPr>
+      </w:pPr>
+      <w:r>
+        <w:rPr>
+          <w:rFonts w:ascii="Arial" w:hAnsi="Arial" w:cs="Arial"/>
+          <w:sz w:val="24"/>
+          <w:szCs w:val="24"/>
           <w:lang w:val="en-US"/>
         </w:rPr>
         <w:t>git remote add origin https://github.com/mgomesz/mgomez.git</w:t>
@@ -157,11 +213,17 @@
     <w:p>
       <w:pPr>
         <w:rPr>
-          <w:lang w:val="en-US"/>
-        </w:rPr>
-      </w:pPr>
-      <w:r>
-        <w:rPr>
+          <w:rFonts w:ascii="Arial" w:hAnsi="Arial" w:cs="Arial"/>
+          <w:sz w:val="24"/>
+          <w:szCs w:val="24"/>
+          <w:lang w:val="en-US"/>
+        </w:rPr>
+      </w:pPr>
+      <w:r>
+        <w:rPr>
+          <w:rFonts w:ascii="Arial" w:hAnsi="Arial" w:cs="Arial"/>
+          <w:sz w:val="24"/>
+          <w:szCs w:val="24"/>
           <w:lang w:val="en-US"/>
         </w:rPr>
         <w:t>git push -u origin main</w:t>
@@ -170,15 +232,21 @@
     <w:p>
       <w:pPr>
         <w:rPr>
-          <w:b/>
-          <w:bCs/>
-          <w:lang w:val="en-US"/>
-        </w:rPr>
-      </w:pPr>
-      <w:r>
-        <w:rPr>
-          <w:b/>
-          <w:bCs/>
+          <w:rFonts w:ascii="Arial" w:hAnsi="Arial" w:cs="Arial"/>
+          <w:b/>
+          <w:bCs/>
+          <w:sz w:val="24"/>
+          <w:szCs w:val="24"/>
+          <w:lang w:val="en-US"/>
+        </w:rPr>
+      </w:pPr>
+      <w:r>
+        <w:rPr>
+          <w:rFonts w:ascii="Arial" w:hAnsi="Arial" w:cs="Arial"/>
+          <w:b/>
+          <w:bCs/>
+          <w:sz w:val="24"/>
+          <w:szCs w:val="24"/>
           <w:lang w:val="en-US"/>
         </w:rPr>
         <w:t>…or push an existing repository from the command line</w:t>
@@ -187,11 +255,17 @@
     <w:p>
       <w:pPr>
         <w:rPr>
-          <w:lang w:val="en-US"/>
-        </w:rPr>
-      </w:pPr>
-      <w:r>
-        <w:rPr>
+          <w:rFonts w:ascii="Arial" w:hAnsi="Arial" w:cs="Arial"/>
+          <w:sz w:val="24"/>
+          <w:szCs w:val="24"/>
+          <w:lang w:val="en-US"/>
+        </w:rPr>
+      </w:pPr>
+      <w:r>
+        <w:rPr>
+          <w:rFonts w:ascii="Arial" w:hAnsi="Arial" w:cs="Arial"/>
+          <w:sz w:val="24"/>
+          <w:szCs w:val="24"/>
           <w:lang w:val="en-US"/>
         </w:rPr>
         <w:t>git remote add origin https://github.com/mgomesz/mgomez.git</w:t>
@@ -200,11 +274,17 @@
     <w:p>
       <w:pPr>
         <w:rPr>
-          <w:lang w:val="en-US"/>
-        </w:rPr>
-      </w:pPr>
-      <w:r>
-        <w:rPr>
+          <w:rFonts w:ascii="Arial" w:hAnsi="Arial" w:cs="Arial"/>
+          <w:sz w:val="24"/>
+          <w:szCs w:val="24"/>
+          <w:lang w:val="en-US"/>
+        </w:rPr>
+      </w:pPr>
+      <w:r>
+        <w:rPr>
+          <w:rFonts w:ascii="Arial" w:hAnsi="Arial" w:cs="Arial"/>
+          <w:sz w:val="24"/>
+          <w:szCs w:val="24"/>
           <w:lang w:val="en-US"/>
         </w:rPr>
         <w:t>git branch -M main</w:t>
@@ -213,11 +293,17 @@
     <w:p>
       <w:pPr>
         <w:rPr>
-          <w:lang w:val="en-US"/>
-        </w:rPr>
-      </w:pPr>
-      <w:r>
-        <w:rPr>
+          <w:rFonts w:ascii="Arial" w:hAnsi="Arial" w:cs="Arial"/>
+          <w:sz w:val="24"/>
+          <w:szCs w:val="24"/>
+          <w:lang w:val="en-US"/>
+        </w:rPr>
+      </w:pPr>
+      <w:r>
+        <w:rPr>
+          <w:rFonts w:ascii="Arial" w:hAnsi="Arial" w:cs="Arial"/>
+          <w:sz w:val="24"/>
+          <w:szCs w:val="24"/>
           <w:lang w:val="en-US"/>
         </w:rPr>
         <w:t>git push -u origin main</w:t>
@@ -226,247 +312,565 @@
     <w:p>
       <w:pPr>
         <w:rPr>
-          <w:lang w:val="en-US"/>
-        </w:rPr>
-      </w:pPr>
-    </w:p>
-    <w:p>
-      <w:r>
+          <w:rFonts w:ascii="Arial" w:hAnsi="Arial" w:cs="Arial"/>
+          <w:sz w:val="24"/>
+          <w:szCs w:val="24"/>
+          <w:lang w:val="en-US"/>
+        </w:rPr>
+      </w:pPr>
+    </w:p>
+    <w:p>
+      <w:pPr>
+        <w:rPr>
+          <w:rFonts w:ascii="Arial" w:hAnsi="Arial" w:cs="Arial"/>
+          <w:sz w:val="24"/>
+          <w:szCs w:val="24"/>
+        </w:rPr>
+      </w:pPr>
+      <w:r>
+        <w:rPr>
+          <w:rFonts w:ascii="Arial" w:hAnsi="Arial" w:cs="Arial"/>
+          <w:sz w:val="24"/>
+          <w:szCs w:val="24"/>
+        </w:rPr>
         <w:t>Sincronizar cambios futuros</w:t>
       </w:r>
     </w:p>
     <w:p>
       <w:pPr>
         <w:rPr>
-          <w:b/>
-          <w:bCs/>
-        </w:rPr>
-      </w:pPr>
-      <w:r>
-        <w:rPr>
-          <w:b/>
-          <w:bCs/>
+          <w:rFonts w:ascii="Arial" w:hAnsi="Arial" w:cs="Arial"/>
+          <w:b/>
+          <w:bCs/>
+          <w:sz w:val="24"/>
+          <w:szCs w:val="24"/>
+        </w:rPr>
+      </w:pPr>
+      <w:r>
+        <w:rPr>
+          <w:rFonts w:ascii="Arial" w:hAnsi="Arial" w:cs="Arial"/>
+          <w:b/>
+          <w:bCs/>
+          <w:sz w:val="24"/>
+          <w:szCs w:val="24"/>
         </w:rPr>
         <w:t>PASOS PARA SINCRONIZAR CAMBIOS FUTUROS CON GITHUB</w:t>
       </w:r>
     </w:p>
     <w:p>
-      <w:r>
+      <w:pPr>
+        <w:rPr>
+          <w:rFonts w:ascii="Arial" w:hAnsi="Arial" w:cs="Arial"/>
+          <w:sz w:val="24"/>
+          <w:szCs w:val="24"/>
+        </w:rPr>
+      </w:pPr>
+      <w:r>
+        <w:rPr>
+          <w:rFonts w:ascii="Arial" w:hAnsi="Arial" w:cs="Arial"/>
+          <w:sz w:val="24"/>
+          <w:szCs w:val="24"/>
+        </w:rPr>
         <w:t>1️</w:t>
       </w:r>
       <w:r>
         <w:rPr>
           <w:rFonts w:ascii="Segoe UI Symbol" w:hAnsi="Segoe UI Symbol" w:cs="Segoe UI Symbol"/>
+          <w:sz w:val="24"/>
+          <w:szCs w:val="24"/>
         </w:rPr>
         <w:t>⃣</w:t>
       </w:r>
       <w:r>
+        <w:rPr>
+          <w:rFonts w:ascii="Arial" w:hAnsi="Arial" w:cs="Arial"/>
+          <w:sz w:val="24"/>
+          <w:szCs w:val="24"/>
+        </w:rPr>
         <w:t xml:space="preserve"> </w:t>
       </w:r>
       <w:r>
         <w:rPr>
-          <w:b/>
-          <w:bCs/>
+          <w:rFonts w:ascii="Arial" w:hAnsi="Arial" w:cs="Arial"/>
+          <w:b/>
+          <w:bCs/>
+          <w:sz w:val="24"/>
+          <w:szCs w:val="24"/>
         </w:rPr>
         <w:t>Abrí la terminal</w:t>
       </w:r>
       <w:r>
+        <w:rPr>
+          <w:rFonts w:ascii="Arial" w:hAnsi="Arial" w:cs="Arial"/>
+          <w:sz w:val="24"/>
+          <w:szCs w:val="24"/>
+        </w:rPr>
         <w:t xml:space="preserve"> (en la carpeta del proyecto):</w:t>
       </w:r>
     </w:p>
     <w:p>
-      <w:r>
+      <w:pPr>
+        <w:rPr>
+          <w:rFonts w:ascii="Arial" w:hAnsi="Arial" w:cs="Arial"/>
+          <w:sz w:val="24"/>
+          <w:szCs w:val="24"/>
+        </w:rPr>
+      </w:pPr>
+      <w:r>
+        <w:rPr>
+          <w:rFonts w:ascii="Arial" w:hAnsi="Arial" w:cs="Arial"/>
+          <w:sz w:val="24"/>
+          <w:szCs w:val="24"/>
+        </w:rPr>
         <w:t>C:\Users\Annette\Desktop\Desarrollo Web\Programación para web\</w:t>
       </w:r>
       <w:proofErr w:type="spellStart"/>
       <w:r>
+        <w:rPr>
+          <w:rFonts w:ascii="Arial" w:hAnsi="Arial" w:cs="Arial"/>
+          <w:sz w:val="24"/>
+          <w:szCs w:val="24"/>
+        </w:rPr>
         <w:t>mgomesz</w:t>
       </w:r>
       <w:proofErr w:type="spellEnd"/>
       <w:r>
+        <w:rPr>
+          <w:rFonts w:ascii="Arial" w:hAnsi="Arial" w:cs="Arial"/>
+          <w:sz w:val="24"/>
+          <w:szCs w:val="24"/>
+        </w:rPr>
         <w:t>&gt;</w:t>
       </w:r>
     </w:p>
     <w:p>
-      <w:r>
+      <w:pPr>
+        <w:rPr>
+          <w:rFonts w:ascii="Arial" w:hAnsi="Arial" w:cs="Arial"/>
+          <w:sz w:val="24"/>
+          <w:szCs w:val="24"/>
+        </w:rPr>
+      </w:pPr>
+      <w:r>
+        <w:rPr>
+          <w:rFonts w:ascii="Arial" w:hAnsi="Arial" w:cs="Arial"/>
+          <w:sz w:val="24"/>
+          <w:szCs w:val="24"/>
+        </w:rPr>
         <w:t>2️</w:t>
       </w:r>
       <w:r>
         <w:rPr>
           <w:rFonts w:ascii="Segoe UI Symbol" w:hAnsi="Segoe UI Symbol" w:cs="Segoe UI Symbol"/>
+          <w:sz w:val="24"/>
+          <w:szCs w:val="24"/>
         </w:rPr>
         <w:t>⃣</w:t>
       </w:r>
       <w:r>
+        <w:rPr>
+          <w:rFonts w:ascii="Arial" w:hAnsi="Arial" w:cs="Arial"/>
+          <w:sz w:val="24"/>
+          <w:szCs w:val="24"/>
+        </w:rPr>
         <w:t xml:space="preserve"> </w:t>
       </w:r>
       <w:proofErr w:type="spellStart"/>
       <w:r>
         <w:rPr>
-          <w:b/>
-          <w:bCs/>
+          <w:rFonts w:ascii="Arial" w:hAnsi="Arial" w:cs="Arial"/>
+          <w:b/>
+          <w:bCs/>
+          <w:sz w:val="24"/>
+          <w:szCs w:val="24"/>
         </w:rPr>
         <w:t>Verificá</w:t>
       </w:r>
       <w:proofErr w:type="spellEnd"/>
       <w:r>
         <w:rPr>
-          <w:b/>
-          <w:bCs/>
+          <w:rFonts w:ascii="Arial" w:hAnsi="Arial" w:cs="Arial"/>
+          <w:b/>
+          <w:bCs/>
+          <w:sz w:val="24"/>
+          <w:szCs w:val="24"/>
         </w:rPr>
         <w:t xml:space="preserve"> si hay cambios pendientes:</w:t>
       </w:r>
     </w:p>
     <w:p>
+      <w:pPr>
+        <w:rPr>
+          <w:rFonts w:ascii="Arial" w:hAnsi="Arial" w:cs="Arial"/>
+          <w:b/>
+          <w:bCs/>
+          <w:color w:val="EE0000"/>
+          <w:sz w:val="24"/>
+          <w:szCs w:val="24"/>
+        </w:rPr>
+      </w:pPr>
       <w:proofErr w:type="spellStart"/>
       <w:r>
+        <w:rPr>
+          <w:rFonts w:ascii="Arial" w:hAnsi="Arial" w:cs="Arial"/>
+          <w:b/>
+          <w:bCs/>
+          <w:color w:val="EE0000"/>
+          <w:sz w:val="24"/>
+          <w:szCs w:val="24"/>
+        </w:rPr>
         <w:t>git</w:t>
       </w:r>
       <w:proofErr w:type="spellEnd"/>
       <w:r>
+        <w:rPr>
+          <w:rFonts w:ascii="Arial" w:hAnsi="Arial" w:cs="Arial"/>
+          <w:b/>
+          <w:bCs/>
+          <w:color w:val="EE0000"/>
+          <w:sz w:val="24"/>
+          <w:szCs w:val="24"/>
+        </w:rPr>
         <w:t xml:space="preserve"> status</w:t>
       </w:r>
     </w:p>
     <w:p>
-      <w:r>
+      <w:pPr>
+        <w:rPr>
+          <w:rFonts w:ascii="Arial" w:hAnsi="Arial" w:cs="Arial"/>
+          <w:sz w:val="24"/>
+          <w:szCs w:val="24"/>
+        </w:rPr>
+      </w:pPr>
+      <w:r>
+        <w:rPr>
+          <w:rFonts w:ascii="Arial" w:hAnsi="Arial" w:cs="Arial"/>
+          <w:sz w:val="24"/>
+          <w:szCs w:val="24"/>
+        </w:rPr>
         <w:t>Te mostrará los archivos modificados en rojo (no agregados) y en verde (listos para enviar).</w:t>
       </w:r>
     </w:p>
     <w:p>
-      <w:r>
+      <w:pPr>
+        <w:rPr>
+          <w:rFonts w:ascii="Arial" w:hAnsi="Arial" w:cs="Arial"/>
+          <w:sz w:val="24"/>
+          <w:szCs w:val="24"/>
+        </w:rPr>
+      </w:pPr>
+      <w:r>
+        <w:rPr>
+          <w:rFonts w:ascii="Arial" w:hAnsi="Arial" w:cs="Arial"/>
+          <w:sz w:val="24"/>
+          <w:szCs w:val="24"/>
+        </w:rPr>
         <w:t>3️</w:t>
       </w:r>
       <w:r>
         <w:rPr>
           <w:rFonts w:ascii="Segoe UI Symbol" w:hAnsi="Segoe UI Symbol" w:cs="Segoe UI Symbol"/>
+          <w:sz w:val="24"/>
+          <w:szCs w:val="24"/>
         </w:rPr>
         <w:t>⃣</w:t>
       </w:r>
       <w:r>
+        <w:rPr>
+          <w:rFonts w:ascii="Arial" w:hAnsi="Arial" w:cs="Arial"/>
+          <w:sz w:val="24"/>
+          <w:szCs w:val="24"/>
+        </w:rPr>
         <w:t xml:space="preserve"> </w:t>
       </w:r>
       <w:proofErr w:type="spellStart"/>
       <w:r>
         <w:rPr>
-          <w:b/>
-          <w:bCs/>
+          <w:rFonts w:ascii="Arial" w:hAnsi="Arial" w:cs="Arial"/>
+          <w:b/>
+          <w:bCs/>
+          <w:sz w:val="24"/>
+          <w:szCs w:val="24"/>
         </w:rPr>
         <w:t>Agregá</w:t>
       </w:r>
       <w:proofErr w:type="spellEnd"/>
       <w:r>
         <w:rPr>
-          <w:b/>
-          <w:bCs/>
+          <w:rFonts w:ascii="Arial" w:hAnsi="Arial" w:cs="Arial"/>
+          <w:b/>
+          <w:bCs/>
+          <w:sz w:val="24"/>
+          <w:szCs w:val="24"/>
         </w:rPr>
         <w:t xml:space="preserve"> los archivos nuevos o modificados:</w:t>
       </w:r>
     </w:p>
     <w:p>
+      <w:pPr>
+        <w:rPr>
+          <w:rFonts w:ascii="Arial" w:hAnsi="Arial" w:cs="Arial"/>
+          <w:b/>
+          <w:bCs/>
+          <w:color w:val="EE0000"/>
+          <w:sz w:val="24"/>
+          <w:szCs w:val="24"/>
+        </w:rPr>
+      </w:pPr>
       <w:proofErr w:type="spellStart"/>
       <w:r>
+        <w:rPr>
+          <w:rFonts w:ascii="Arial" w:hAnsi="Arial" w:cs="Arial"/>
+          <w:b/>
+          <w:bCs/>
+          <w:color w:val="EE0000"/>
+          <w:sz w:val="24"/>
+          <w:szCs w:val="24"/>
+        </w:rPr>
         <w:t>git</w:t>
       </w:r>
       <w:proofErr w:type="spellEnd"/>
       <w:r>
+        <w:rPr>
+          <w:rFonts w:ascii="Arial" w:hAnsi="Arial" w:cs="Arial"/>
+          <w:b/>
+          <w:bCs/>
+          <w:color w:val="EE0000"/>
+          <w:sz w:val="24"/>
+          <w:szCs w:val="24"/>
+        </w:rPr>
         <w:t xml:space="preserve"> </w:t>
       </w:r>
       <w:proofErr w:type="spellStart"/>
       <w:r>
+        <w:rPr>
+          <w:rFonts w:ascii="Arial" w:hAnsi="Arial" w:cs="Arial"/>
+          <w:b/>
+          <w:bCs/>
+          <w:color w:val="EE0000"/>
+          <w:sz w:val="24"/>
+          <w:szCs w:val="24"/>
+        </w:rPr>
         <w:t>add</w:t>
       </w:r>
       <w:proofErr w:type="spellEnd"/>
       <w:r>
+        <w:rPr>
+          <w:rFonts w:ascii="Arial" w:hAnsi="Arial" w:cs="Arial"/>
+          <w:b/>
+          <w:bCs/>
+          <w:color w:val="EE0000"/>
+          <w:sz w:val="24"/>
+          <w:szCs w:val="24"/>
+        </w:rPr>
         <w:t xml:space="preserve"> .</w:t>
       </w:r>
     </w:p>
     <w:p>
-      <w:r>
+      <w:pPr>
+        <w:rPr>
+          <w:rFonts w:ascii="Arial" w:hAnsi="Arial" w:cs="Arial"/>
+          <w:sz w:val="24"/>
+          <w:szCs w:val="24"/>
+        </w:rPr>
+      </w:pPr>
+      <w:r>
+        <w:rPr>
+          <w:rFonts w:ascii="Arial" w:hAnsi="Arial" w:cs="Arial"/>
+          <w:sz w:val="24"/>
+          <w:szCs w:val="24"/>
+        </w:rPr>
         <w:t>El punto (.) significa “</w:t>
       </w:r>
       <w:proofErr w:type="spellStart"/>
       <w:r>
+        <w:rPr>
+          <w:rFonts w:ascii="Arial" w:hAnsi="Arial" w:cs="Arial"/>
+          <w:sz w:val="24"/>
+          <w:szCs w:val="24"/>
+        </w:rPr>
         <w:t>agregá</w:t>
       </w:r>
       <w:proofErr w:type="spellEnd"/>
       <w:r>
+        <w:rPr>
+          <w:rFonts w:ascii="Arial" w:hAnsi="Arial" w:cs="Arial"/>
+          <w:sz w:val="24"/>
+          <w:szCs w:val="24"/>
+        </w:rPr>
         <w:t xml:space="preserve"> todos los cambios”.</w:t>
       </w:r>
     </w:p>
     <w:p>
-      <w:r>
+      <w:pPr>
+        <w:rPr>
+          <w:rFonts w:ascii="Arial" w:hAnsi="Arial" w:cs="Arial"/>
+          <w:sz w:val="24"/>
+          <w:szCs w:val="24"/>
+        </w:rPr>
+      </w:pPr>
+      <w:r>
+        <w:rPr>
+          <w:rFonts w:ascii="Arial" w:hAnsi="Arial" w:cs="Arial"/>
+          <w:sz w:val="24"/>
+          <w:szCs w:val="24"/>
+        </w:rPr>
         <w:t>4️</w:t>
       </w:r>
       <w:r>
         <w:rPr>
           <w:rFonts w:ascii="Segoe UI Symbol" w:hAnsi="Segoe UI Symbol" w:cs="Segoe UI Symbol"/>
+          <w:sz w:val="24"/>
+          <w:szCs w:val="24"/>
         </w:rPr>
         <w:t>⃣</w:t>
       </w:r>
       <w:r>
+        <w:rPr>
+          <w:rFonts w:ascii="Arial" w:hAnsi="Arial" w:cs="Arial"/>
+          <w:sz w:val="24"/>
+          <w:szCs w:val="24"/>
+        </w:rPr>
         <w:t xml:space="preserve"> </w:t>
       </w:r>
       <w:proofErr w:type="spellStart"/>
       <w:r>
         <w:rPr>
-          <w:b/>
-          <w:bCs/>
+          <w:rFonts w:ascii="Arial" w:hAnsi="Arial" w:cs="Arial"/>
+          <w:b/>
+          <w:bCs/>
+          <w:sz w:val="24"/>
+          <w:szCs w:val="24"/>
         </w:rPr>
         <w:t>Guardá</w:t>
       </w:r>
       <w:proofErr w:type="spellEnd"/>
       <w:r>
         <w:rPr>
-          <w:b/>
-          <w:bCs/>
+          <w:rFonts w:ascii="Arial" w:hAnsi="Arial" w:cs="Arial"/>
+          <w:b/>
+          <w:bCs/>
+          <w:sz w:val="24"/>
+          <w:szCs w:val="24"/>
         </w:rPr>
         <w:t xml:space="preserve"> esos cambios con un mensaje de confirmación (</w:t>
       </w:r>
       <w:proofErr w:type="spellStart"/>
       <w:r>
         <w:rPr>
-          <w:b/>
-          <w:bCs/>
+          <w:rFonts w:ascii="Arial" w:hAnsi="Arial" w:cs="Arial"/>
+          <w:b/>
+          <w:bCs/>
+          <w:sz w:val="24"/>
+          <w:szCs w:val="24"/>
         </w:rPr>
         <w:t>commit</w:t>
       </w:r>
       <w:proofErr w:type="spellEnd"/>
       <w:r>
         <w:rPr>
-          <w:b/>
-          <w:bCs/>
+          <w:rFonts w:ascii="Arial" w:hAnsi="Arial" w:cs="Arial"/>
+          <w:b/>
+          <w:bCs/>
+          <w:sz w:val="24"/>
+          <w:szCs w:val="24"/>
         </w:rPr>
         <w:t>):</w:t>
       </w:r>
     </w:p>
     <w:p>
+      <w:pPr>
+        <w:rPr>
+          <w:rFonts w:ascii="Arial" w:hAnsi="Arial" w:cs="Arial"/>
+          <w:b/>
+          <w:bCs/>
+          <w:color w:val="EE0000"/>
+          <w:sz w:val="24"/>
+          <w:szCs w:val="24"/>
+        </w:rPr>
+      </w:pPr>
       <w:proofErr w:type="spellStart"/>
       <w:r>
+        <w:rPr>
+          <w:rFonts w:ascii="Arial" w:hAnsi="Arial" w:cs="Arial"/>
+          <w:b/>
+          <w:bCs/>
+          <w:color w:val="EE0000"/>
+          <w:sz w:val="24"/>
+          <w:szCs w:val="24"/>
+        </w:rPr>
         <w:t>git</w:t>
       </w:r>
       <w:proofErr w:type="spellEnd"/>
       <w:r>
+        <w:rPr>
+          <w:rFonts w:ascii="Arial" w:hAnsi="Arial" w:cs="Arial"/>
+          <w:b/>
+          <w:bCs/>
+          <w:color w:val="EE0000"/>
+          <w:sz w:val="24"/>
+          <w:szCs w:val="24"/>
+        </w:rPr>
         <w:t xml:space="preserve"> </w:t>
       </w:r>
       <w:proofErr w:type="spellStart"/>
       <w:r>
+        <w:rPr>
+          <w:rFonts w:ascii="Arial" w:hAnsi="Arial" w:cs="Arial"/>
+          <w:b/>
+          <w:bCs/>
+          <w:color w:val="EE0000"/>
+          <w:sz w:val="24"/>
+          <w:szCs w:val="24"/>
+        </w:rPr>
         <w:t>commit</w:t>
       </w:r>
       <w:proofErr w:type="spellEnd"/>
       <w:r>
+        <w:rPr>
+          <w:rFonts w:ascii="Arial" w:hAnsi="Arial" w:cs="Arial"/>
+          <w:b/>
+          <w:bCs/>
+          <w:color w:val="EE0000"/>
+          <w:sz w:val="24"/>
+          <w:szCs w:val="24"/>
+        </w:rPr>
         <w:t xml:space="preserve"> -m "Actualización del sitio web"</w:t>
       </w:r>
     </w:p>
     <w:p>
-      <w:r>
+      <w:pPr>
+        <w:rPr>
+          <w:rFonts w:ascii="Arial" w:hAnsi="Arial" w:cs="Arial"/>
+          <w:sz w:val="24"/>
+          <w:szCs w:val="24"/>
+        </w:rPr>
+      </w:pPr>
+      <w:r>
+        <w:rPr>
+          <w:rFonts w:ascii="Arial" w:hAnsi="Arial" w:cs="Arial"/>
+          <w:sz w:val="24"/>
+          <w:szCs w:val="24"/>
+        </w:rPr>
+        <w:lastRenderedPageBreak/>
         <w:t xml:space="preserve">El texto entre comillas puede ser lo que vos quieras — </w:t>
       </w:r>
       <w:proofErr w:type="spellStart"/>
       <w:r>
+        <w:rPr>
+          <w:rFonts w:ascii="Arial" w:hAnsi="Arial" w:cs="Arial"/>
+          <w:sz w:val="24"/>
+          <w:szCs w:val="24"/>
+        </w:rPr>
         <w:t>usá</w:t>
       </w:r>
       <w:proofErr w:type="spellEnd"/>
       <w:r>
+        <w:rPr>
+          <w:rFonts w:ascii="Arial" w:hAnsi="Arial" w:cs="Arial"/>
+          <w:sz w:val="24"/>
+          <w:szCs w:val="24"/>
+        </w:rPr>
         <w:t xml:space="preserve"> mensajes claros, por ejemplo:</w:t>
       </w:r>
     </w:p>
@@ -476,8 +880,18 @@
           <w:ilvl w:val="0"/>
           <w:numId w:val="1"/>
         </w:numPr>
-      </w:pPr>
-      <w:r>
+        <w:rPr>
+          <w:rFonts w:ascii="Arial" w:hAnsi="Arial" w:cs="Arial"/>
+          <w:sz w:val="24"/>
+          <w:szCs w:val="24"/>
+        </w:rPr>
+      </w:pPr>
+      <w:r>
+        <w:rPr>
+          <w:rFonts w:ascii="Arial" w:hAnsi="Arial" w:cs="Arial"/>
+          <w:sz w:val="24"/>
+          <w:szCs w:val="24"/>
+        </w:rPr>
         <w:t>"Actualización del encabezado"</w:t>
       </w:r>
     </w:p>
@@ -487,9 +901,18 @@
           <w:ilvl w:val="0"/>
           <w:numId w:val="1"/>
         </w:numPr>
-      </w:pPr>
-      <w:r>
-        <w:lastRenderedPageBreak/>
+        <w:rPr>
+          <w:rFonts w:ascii="Arial" w:hAnsi="Arial" w:cs="Arial"/>
+          <w:sz w:val="24"/>
+          <w:szCs w:val="24"/>
+        </w:rPr>
+      </w:pPr>
+      <w:r>
+        <w:rPr>
+          <w:rFonts w:ascii="Arial" w:hAnsi="Arial" w:cs="Arial"/>
+          <w:sz w:val="24"/>
+          <w:szCs w:val="24"/>
+        </w:rPr>
         <w:t>"Se agregó sección de contacto"</w:t>
       </w:r>
     </w:p>
@@ -499,94 +922,220 @@
           <w:ilvl w:val="0"/>
           <w:numId w:val="1"/>
         </w:numPr>
-      </w:pPr>
-      <w:r>
+        <w:rPr>
+          <w:rFonts w:ascii="Arial" w:hAnsi="Arial" w:cs="Arial"/>
+          <w:sz w:val="24"/>
+          <w:szCs w:val="24"/>
+        </w:rPr>
+      </w:pPr>
+      <w:r>
+        <w:rPr>
+          <w:rFonts w:ascii="Arial" w:hAnsi="Arial" w:cs="Arial"/>
+          <w:sz w:val="24"/>
+          <w:szCs w:val="24"/>
+        </w:rPr>
         <w:t>"Corrección de errores en app.js"</w:t>
       </w:r>
     </w:p>
     <w:p>
-      <w:r>
+      <w:pPr>
+        <w:rPr>
+          <w:rFonts w:ascii="Arial" w:hAnsi="Arial" w:cs="Arial"/>
+          <w:sz w:val="24"/>
+          <w:szCs w:val="24"/>
+        </w:rPr>
+      </w:pPr>
+      <w:r>
+        <w:rPr>
+          <w:rFonts w:ascii="Arial" w:hAnsi="Arial" w:cs="Arial"/>
+          <w:sz w:val="24"/>
+          <w:szCs w:val="24"/>
+        </w:rPr>
         <w:t>5️</w:t>
       </w:r>
       <w:r>
         <w:rPr>
           <w:rFonts w:ascii="Segoe UI Symbol" w:hAnsi="Segoe UI Symbol" w:cs="Segoe UI Symbol"/>
+          <w:sz w:val="24"/>
+          <w:szCs w:val="24"/>
         </w:rPr>
         <w:t>⃣</w:t>
       </w:r>
       <w:r>
+        <w:rPr>
+          <w:rFonts w:ascii="Arial" w:hAnsi="Arial" w:cs="Arial"/>
+          <w:sz w:val="24"/>
+          <w:szCs w:val="24"/>
+        </w:rPr>
         <w:t xml:space="preserve"> </w:t>
       </w:r>
       <w:proofErr w:type="spellStart"/>
       <w:r>
         <w:rPr>
-          <w:b/>
-          <w:bCs/>
+          <w:rFonts w:ascii="Arial" w:hAnsi="Arial" w:cs="Arial"/>
+          <w:b/>
+          <w:bCs/>
+          <w:sz w:val="24"/>
+          <w:szCs w:val="24"/>
         </w:rPr>
         <w:t>Enviá</w:t>
       </w:r>
       <w:proofErr w:type="spellEnd"/>
       <w:r>
         <w:rPr>
-          <w:b/>
-          <w:bCs/>
+          <w:rFonts w:ascii="Arial" w:hAnsi="Arial" w:cs="Arial"/>
+          <w:b/>
+          <w:bCs/>
+          <w:sz w:val="24"/>
+          <w:szCs w:val="24"/>
         </w:rPr>
         <w:t xml:space="preserve"> los cambios a GitHub:</w:t>
       </w:r>
     </w:p>
     <w:p>
+      <w:pPr>
+        <w:rPr>
+          <w:rFonts w:ascii="Arial" w:hAnsi="Arial" w:cs="Arial"/>
+          <w:b/>
+          <w:bCs/>
+          <w:color w:val="EE0000"/>
+          <w:sz w:val="24"/>
+          <w:szCs w:val="24"/>
+        </w:rPr>
+      </w:pPr>
       <w:proofErr w:type="spellStart"/>
       <w:r>
+        <w:rPr>
+          <w:rFonts w:ascii="Arial" w:hAnsi="Arial" w:cs="Arial"/>
+          <w:b/>
+          <w:bCs/>
+          <w:color w:val="EE0000"/>
+          <w:sz w:val="24"/>
+          <w:szCs w:val="24"/>
+        </w:rPr>
         <w:t>git</w:t>
       </w:r>
       <w:proofErr w:type="spellEnd"/>
       <w:r>
+        <w:rPr>
+          <w:rFonts w:ascii="Arial" w:hAnsi="Arial" w:cs="Arial"/>
+          <w:b/>
+          <w:bCs/>
+          <w:color w:val="EE0000"/>
+          <w:sz w:val="24"/>
+          <w:szCs w:val="24"/>
+        </w:rPr>
         <w:t xml:space="preserve"> </w:t>
       </w:r>
       <w:proofErr w:type="spellStart"/>
       <w:r>
+        <w:rPr>
+          <w:rFonts w:ascii="Arial" w:hAnsi="Arial" w:cs="Arial"/>
+          <w:b/>
+          <w:bCs/>
+          <w:color w:val="EE0000"/>
+          <w:sz w:val="24"/>
+          <w:szCs w:val="24"/>
+        </w:rPr>
         <w:t>push</w:t>
       </w:r>
       <w:proofErr w:type="spellEnd"/>
     </w:p>
     <w:p>
-      <w:r>
+      <w:pPr>
+        <w:rPr>
+          <w:rFonts w:ascii="Arial" w:hAnsi="Arial" w:cs="Arial"/>
+          <w:sz w:val="24"/>
+          <w:szCs w:val="24"/>
+        </w:rPr>
+      </w:pPr>
+      <w:r>
+        <w:rPr>
+          <w:rFonts w:ascii="Arial" w:hAnsi="Arial" w:cs="Arial"/>
+          <w:sz w:val="24"/>
+          <w:szCs w:val="24"/>
+        </w:rPr>
         <w:t>O si es la primera vez en la sesión:</w:t>
       </w:r>
     </w:p>
     <w:p>
       <w:pPr>
         <w:rPr>
-          <w:lang w:val="en-US"/>
-        </w:rPr>
-      </w:pPr>
-      <w:r>
-        <w:rPr>
+          <w:rFonts w:ascii="Arial" w:hAnsi="Arial" w:cs="Arial"/>
+          <w:b/>
+          <w:bCs/>
+          <w:color w:val="EE0000"/>
+          <w:sz w:val="24"/>
+          <w:szCs w:val="24"/>
+          <w:lang w:val="en-US"/>
+        </w:rPr>
+      </w:pPr>
+      <w:r>
+        <w:rPr>
+          <w:rFonts w:ascii="Arial" w:hAnsi="Arial" w:cs="Arial"/>
+          <w:b/>
+          <w:bCs/>
+          <w:color w:val="EE0000"/>
+          <w:sz w:val="24"/>
+          <w:szCs w:val="24"/>
           <w:lang w:val="en-US"/>
         </w:rPr>
         <w:t>git push -u origin main</w:t>
       </w:r>
     </w:p>
     <w:p>
+      <w:pPr>
+        <w:rPr>
+          <w:rFonts w:ascii="Arial" w:hAnsi="Arial" w:cs="Arial"/>
+          <w:sz w:val="24"/>
+          <w:szCs w:val="24"/>
+        </w:rPr>
+      </w:pPr>
       <w:r>
         <w:rPr>
           <w:rFonts w:ascii="Segoe UI Emoji" w:hAnsi="Segoe UI Emoji" w:cs="Segoe UI Emoji"/>
+          <w:sz w:val="24"/>
+          <w:szCs w:val="24"/>
           <w:lang w:val="en-US"/>
         </w:rPr>
         <w:t>✅</w:t>
       </w:r>
       <w:r>
         <w:rPr>
+          <w:rFonts w:ascii="Arial" w:hAnsi="Arial" w:cs="Arial"/>
+          <w:sz w:val="24"/>
+          <w:szCs w:val="24"/>
           <w:lang w:val="en-US"/>
         </w:rPr>
         <w:t xml:space="preserve"> ¡Listo! </w:t>
       </w:r>
       <w:r>
+        <w:rPr>
+          <w:rFonts w:ascii="Arial" w:hAnsi="Arial" w:cs="Arial"/>
+          <w:sz w:val="24"/>
+          <w:szCs w:val="24"/>
+        </w:rPr>
         <w:t>Tu repositorio en GitHub se actualiza con la última versión de tu sitio.</w:t>
       </w:r>
     </w:p>
-    <w:p/>
-    <w:p/>
+    <w:p>
+      <w:pPr>
+        <w:rPr>
+          <w:rFonts w:ascii="Arial" w:hAnsi="Arial" w:cs="Arial"/>
+          <w:sz w:val="24"/>
+          <w:szCs w:val="24"/>
+        </w:rPr>
+      </w:pPr>
+    </w:p>
+    <w:p>
+      <w:pPr>
+        <w:rPr>
+          <w:rFonts w:ascii="Arial" w:hAnsi="Arial" w:cs="Arial"/>
+          <w:sz w:val="24"/>
+          <w:szCs w:val="24"/>
+        </w:rPr>
+      </w:pPr>
+    </w:p>
     <w:sectPr>
       <w:pgSz w:w="12240" w:h="15840"/>
       <w:pgMar w:top="1417" w:right="1701" w:bottom="1417" w:left="1701" w:header="708" w:footer="708" w:gutter="0"/>

</xml_diff>